<commit_message>
Adding all the files from Astrodynamics
</commit_message>
<xml_diff>
--- a/Manchester/Space Mission Retreat/Space Mission Retreat Logistics.docx
+++ b/Manchester/Space Mission Retreat/Space Mission Retreat Logistics.docx
@@ -146,30 +146,7 @@
         </w:numPr>
       </w:pPr>
       <w:r>
-        <w:t xml:space="preserve">Best weeks: </w:t>
-      </w:r>
-      <w:r>
-        <w:t>July 22</w:t>
-      </w:r>
-      <w:r>
-        <w:t xml:space="preserve">, </w:t>
-      </w:r>
-      <w:r>
-        <w:t>August 19</w:t>
-      </w:r>
-      <w:r>
-        <w:t xml:space="preserve">, </w:t>
-      </w:r>
-      <w:r>
-        <w:t>September 9</w:t>
-      </w:r>
-      <w:r>
-        <w:t xml:space="preserve">, </w:t>
-      </w:r>
-      <w:bookmarkStart w:id="0" w:name="_GoBack"/>
-      <w:bookmarkEnd w:id="0"/>
-      <w:r>
-        <w:t>September 16</w:t>
+        <w:t>Best weeks: July 22, August 19, September 9, September 16</w:t>
       </w:r>
     </w:p>
     <w:p>
@@ -361,6 +338,184 @@
       <w:r>
         <w:t xml:space="preserve"> </w:t>
       </w:r>
+    </w:p>
+    <w:p>
+      <w:pPr>
+        <w:pStyle w:val="ListParagraph"/>
+        <w:numPr>
+          <w:ilvl w:val="1"/>
+          <w:numId w:val="1"/>
+        </w:numPr>
+      </w:pPr>
+      <w:r>
+        <w:t>Laura Kay Schaefer</w:t>
+      </w:r>
+    </w:p>
+    <w:p>
+      <w:pPr>
+        <w:pStyle w:val="ListParagraph"/>
+        <w:numPr>
+          <w:ilvl w:val="2"/>
+          <w:numId w:val="1"/>
+        </w:numPr>
+      </w:pPr>
+      <w:r>
+        <w:t>Planetary science, seismology</w:t>
+      </w:r>
+    </w:p>
+    <w:p>
+      <w:pPr>
+        <w:pStyle w:val="ListParagraph"/>
+        <w:numPr>
+          <w:ilvl w:val="2"/>
+          <w:numId w:val="1"/>
+        </w:numPr>
+      </w:pPr>
+      <w:r>
+        <w:t xml:space="preserve">POC: Laura Schaefer: </w:t>
+      </w:r>
+      <w:hyperlink r:id="rId12" w:history="1">
+        <w:r>
+          <w:rPr>
+            <w:rStyle w:val="Hyperlink"/>
+          </w:rPr>
+          <w:t>lkschaef@stanford.edu</w:t>
+        </w:r>
+      </w:hyperlink>
+    </w:p>
+    <w:p>
+      <w:pPr>
+        <w:pStyle w:val="ListParagraph"/>
+        <w:numPr>
+          <w:ilvl w:val="1"/>
+          <w:numId w:val="1"/>
+        </w:numPr>
+      </w:pPr>
+      <w:r>
+        <w:t>Sigrid Close</w:t>
+      </w:r>
+    </w:p>
+    <w:p>
+      <w:pPr>
+        <w:pStyle w:val="ListParagraph"/>
+        <w:numPr>
+          <w:ilvl w:val="2"/>
+          <w:numId w:val="1"/>
+        </w:numPr>
+      </w:pPr>
+      <w:r>
+        <w:t xml:space="preserve">CubeSats, </w:t>
+      </w:r>
+      <w:proofErr w:type="spellStart"/>
+      <w:r>
+        <w:t>micrometeroites</w:t>
+      </w:r>
+      <w:proofErr w:type="spellEnd"/>
+      <w:r>
+        <w:t>, plasma</w:t>
+      </w:r>
+    </w:p>
+    <w:p>
+      <w:pPr>
+        <w:pStyle w:val="ListParagraph"/>
+        <w:numPr>
+          <w:ilvl w:val="2"/>
+          <w:numId w:val="1"/>
+        </w:numPr>
+      </w:pPr>
+      <w:r>
+        <w:t xml:space="preserve">POC: Nicholas Lee: </w:t>
+      </w:r>
+      <w:hyperlink r:id="rId13" w:history="1">
+        <w:r>
+          <w:rPr>
+            <w:rStyle w:val="Hyperlink"/>
+          </w:rPr>
+          <w:t>nnlee@stanford.edu</w:t>
+        </w:r>
+      </w:hyperlink>
+      <w:r>
+        <w:tab/>
+      </w:r>
+    </w:p>
+    <w:p>
+      <w:pPr>
+        <w:pStyle w:val="ListParagraph"/>
+        <w:numPr>
+          <w:ilvl w:val="1"/>
+          <w:numId w:val="1"/>
+        </w:numPr>
+      </w:pPr>
+      <w:r>
+        <w:t xml:space="preserve">Monica </w:t>
+      </w:r>
+      <w:proofErr w:type="spellStart"/>
+      <w:r>
+        <w:t>Bobra</w:t>
+      </w:r>
+      <w:proofErr w:type="spellEnd"/>
+    </w:p>
+    <w:p>
+      <w:pPr>
+        <w:pStyle w:val="ListParagraph"/>
+        <w:numPr>
+          <w:ilvl w:val="2"/>
+          <w:numId w:val="1"/>
+        </w:numPr>
+      </w:pPr>
+      <w:proofErr w:type="spellStart"/>
+      <w:r>
+        <w:t>Heliophysics</w:t>
+      </w:r>
+      <w:proofErr w:type="spellEnd"/>
+      <w:r>
+        <w:t xml:space="preserve"> and sun weather</w:t>
+      </w:r>
+    </w:p>
+    <w:p>
+      <w:pPr>
+        <w:pStyle w:val="ListParagraph"/>
+        <w:numPr>
+          <w:ilvl w:val="2"/>
+          <w:numId w:val="1"/>
+        </w:numPr>
+      </w:pPr>
+      <w:r>
+        <w:t xml:space="preserve">POC: Monica </w:t>
+      </w:r>
+      <w:proofErr w:type="spellStart"/>
+      <w:r>
+        <w:t>Bobra</w:t>
+      </w:r>
+      <w:proofErr w:type="spellEnd"/>
+      <w:r>
+        <w:t xml:space="preserve">: </w:t>
+      </w:r>
+      <w:hyperlink r:id="rId14" w:history="1">
+        <w:r>
+          <w:rPr>
+            <w:rStyle w:val="Hyperlink"/>
+          </w:rPr>
+          <w:t>mbobra@stanford.edu</w:t>
+        </w:r>
+      </w:hyperlink>
+      <w:r>
+        <w:tab/>
+      </w:r>
+    </w:p>
+    <w:p>
+      <w:pPr>
+        <w:pStyle w:val="ListParagraph"/>
+        <w:numPr>
+          <w:ilvl w:val="0"/>
+          <w:numId w:val="1"/>
+        </w:numPr>
+      </w:pPr>
+      <w:r>
+        <w:t>Alexandra Koenig Remote sensing</w:t>
+      </w:r>
+      <w:bookmarkStart w:id="0" w:name="_GoBack"/>
+      <w:bookmarkEnd w:id="0"/>
     </w:p>
     <w:sectPr>
       <w:pgSz w:w="12240" w:h="15840"/>
@@ -612,6 +767,7 @@
     <w:lsdException w:name="HTML Sample" w:semiHidden="1" w:unhideWhenUsed="1"/>
     <w:lsdException w:name="HTML Typewriter" w:semiHidden="1" w:unhideWhenUsed="1"/>
     <w:lsdException w:name="HTML Variable" w:semiHidden="1" w:unhideWhenUsed="1"/>
+    <w:lsdException w:name="Normal Table" w:semiHidden="1" w:unhideWhenUsed="1"/>
     <w:lsdException w:name="annotation subject" w:semiHidden="1" w:unhideWhenUsed="1"/>
     <w:lsdException w:name="No List" w:semiHidden="1" w:unhideWhenUsed="1"/>
     <w:lsdException w:name="Outline List 1" w:semiHidden="1" w:unhideWhenUsed="1"/>
@@ -658,8 +814,10 @@
     <w:lsdException w:name="Table Subtle 2" w:semiHidden="1" w:unhideWhenUsed="1"/>
     <w:lsdException w:name="Table Web 1" w:semiHidden="1" w:unhideWhenUsed="1"/>
     <w:lsdException w:name="Table Web 2" w:semiHidden="1" w:unhideWhenUsed="1"/>
+    <w:lsdException w:name="Table Web 3" w:semiHidden="1" w:unhideWhenUsed="1"/>
     <w:lsdException w:name="Balloon Text" w:semiHidden="1" w:unhideWhenUsed="1"/>
     <w:lsdException w:name="Table Grid" w:uiPriority="39"/>
+    <w:lsdException w:name="Table Theme" w:semiHidden="1" w:unhideWhenUsed="1"/>
     <w:lsdException w:name="Placeholder Text" w:semiHidden="1"/>
     <w:lsdException w:name="No Spacing" w:uiPriority="1" w:qFormat="1"/>
     <w:lsdException w:name="Light Shading" w:uiPriority="60"/>

</xml_diff>